<commit_message>
worked on labs and worksheet
</commit_message>
<xml_diff>
--- a/Labs/Lab 5 mcse 1 NetBIOS Resolution.docx
+++ b/Labs/Lab 5 mcse 1 NetBIOS Resolution.docx
@@ -1,6 +1,6 @@
 
 <file path=word/document.xml><?xml version="1.0" encoding="utf-8"?>
-<w:document xmlns:wpc="http://schemas.microsoft.com/office/word/2010/wordprocessingCanvas" xmlns:mc="http://schemas.openxmlformats.org/markup-compatibility/2006" xmlns:o="urn:schemas-microsoft-com:office:office" xmlns:r="http://schemas.openxmlformats.org/officeDocument/2006/relationships" xmlns:m="http://schemas.openxmlformats.org/officeDocument/2006/math" xmlns:v="urn:schemas-microsoft-com:vml" xmlns:wp14="http://schemas.microsoft.com/office/word/2010/wordprocessingDrawing" xmlns:wp="http://schemas.openxmlformats.org/drawingml/2006/wordprocessingDrawing" xmlns:w10="urn:schemas-microsoft-com:office:word" xmlns:w="http://schemas.openxmlformats.org/wordprocessingml/2006/main" xmlns:w14="http://schemas.microsoft.com/office/word/2010/wordml" xmlns:w15="http://schemas.microsoft.com/office/word/2012/wordml" xmlns:wpg="http://schemas.microsoft.com/office/word/2010/wordprocessingGroup" xmlns:wpi="http://schemas.microsoft.com/office/word/2010/wordprocessingInk" xmlns:wne="http://schemas.microsoft.com/office/word/2006/wordml" xmlns:wps="http://schemas.microsoft.com/office/word/2010/wordprocessingShape" mc:Ignorable="w14 w15 wp14">
+<w:document xmlns:wpc="http://schemas.microsoft.com/office/word/2010/wordprocessingCanvas" xmlns:mo="http://schemas.microsoft.com/office/mac/office/2008/main" xmlns:mc="http://schemas.openxmlformats.org/markup-compatibility/2006" xmlns:mv="urn:schemas-microsoft-com:mac:vml" xmlns:o="urn:schemas-microsoft-com:office:office" xmlns:r="http://schemas.openxmlformats.org/officeDocument/2006/relationships" xmlns:m="http://schemas.openxmlformats.org/officeDocument/2006/math" xmlns:v="urn:schemas-microsoft-com:vml" xmlns:wp14="http://schemas.microsoft.com/office/word/2010/wordprocessingDrawing" xmlns:wp="http://schemas.openxmlformats.org/drawingml/2006/wordprocessingDrawing" xmlns:w10="urn:schemas-microsoft-com:office:word" xmlns:w="http://schemas.openxmlformats.org/wordprocessingml/2006/main" xmlns:w14="http://schemas.microsoft.com/office/word/2010/wordml" xmlns:w15="http://schemas.microsoft.com/office/word/2012/wordml" xmlns:wpg="http://schemas.microsoft.com/office/word/2010/wordprocessingGroup" xmlns:wpi="http://schemas.microsoft.com/office/word/2010/wordprocessingInk" xmlns:wne="http://schemas.microsoft.com/office/word/2006/wordml" xmlns:wps="http://schemas.microsoft.com/office/word/2010/wordprocessingShape" mc:Ignorable="w14 w15 wp14 mv">
   <w:body>
     <w:p>
       <w:pPr>
@@ -166,7 +166,7 @@
           <w:b/>
           <w:noProof/>
         </w:rPr>
-        <w:pict>
+        <w:pict w14:anchorId="7F9E1AE2">
           <v:line id="_x0000_s1026" style="position:absolute;z-index:251653120" from="-10.95pt,11.6pt" to="427.05pt,11.6pt" strokeweight="3pt"/>
         </w:pict>
       </w:r>
@@ -337,7 +337,19 @@
         <w:rPr>
           <w:rFonts w:ascii="Arial" w:hAnsi="Arial" w:cs="Arial"/>
         </w:rPr>
-        <w:t>___</w:t>
+        <w:t>_</w:t>
+      </w:r>
+      <w:r>
+        <w:rPr>
+          <w:rFonts w:ascii="Arial" w:hAnsi="Arial" w:cs="Arial"/>
+        </w:rPr>
+        <w:t>x</w:t>
+      </w:r>
+      <w:r>
+        <w:rPr>
+          <w:rFonts w:ascii="Arial" w:hAnsi="Arial" w:cs="Arial"/>
+        </w:rPr>
+        <w:t>__</w:t>
       </w:r>
       <w:r>
         <w:rPr>
@@ -441,7 +453,19 @@
         <w:rPr>
           <w:rFonts w:ascii="Arial" w:hAnsi="Arial" w:cs="Arial"/>
         </w:rPr>
-        <w:t>___</w:t>
+        <w:t>__</w:t>
+      </w:r>
+      <w:r>
+        <w:rPr>
+          <w:rFonts w:ascii="Arial" w:hAnsi="Arial" w:cs="Arial"/>
+        </w:rPr>
+        <w:t>x</w:t>
+      </w:r>
+      <w:r>
+        <w:rPr>
+          <w:rFonts w:ascii="Arial" w:hAnsi="Arial" w:cs="Arial"/>
+        </w:rPr>
+        <w:t>_</w:t>
       </w:r>
       <w:r>
         <w:rPr>
@@ -478,7 +502,19 @@
         <w:rPr>
           <w:rFonts w:ascii="Arial" w:hAnsi="Arial" w:cs="Arial"/>
         </w:rPr>
-        <w:t>___</w:t>
+        <w:t>_</w:t>
+      </w:r>
+      <w:r>
+        <w:rPr>
+          <w:rFonts w:ascii="Arial" w:hAnsi="Arial" w:cs="Arial"/>
+        </w:rPr>
+        <w:t>x</w:t>
+      </w:r>
+      <w:r>
+        <w:rPr>
+          <w:rFonts w:ascii="Arial" w:hAnsi="Arial" w:cs="Arial"/>
+        </w:rPr>
+        <w:t>__</w:t>
       </w:r>
       <w:r>
         <w:rPr>
@@ -540,7 +576,19 @@
         <w:rPr>
           <w:rFonts w:ascii="Arial" w:hAnsi="Arial" w:cs="Arial"/>
         </w:rPr>
-        <w:t>___</w:t>
+        <w:t>_</w:t>
+      </w:r>
+      <w:r>
+        <w:rPr>
+          <w:rFonts w:ascii="Arial" w:hAnsi="Arial" w:cs="Arial"/>
+        </w:rPr>
+        <w:t>x</w:t>
+      </w:r>
+      <w:r>
+        <w:rPr>
+          <w:rFonts w:ascii="Arial" w:hAnsi="Arial" w:cs="Arial"/>
+        </w:rPr>
+        <w:t>__</w:t>
       </w:r>
       <w:r>
         <w:rPr>
@@ -577,7 +625,19 @@
         <w:rPr>
           <w:rFonts w:ascii="Arial" w:hAnsi="Arial" w:cs="Arial"/>
         </w:rPr>
-        <w:t>___</w:t>
+        <w:t>_</w:t>
+      </w:r>
+      <w:r>
+        <w:rPr>
+          <w:rFonts w:ascii="Arial" w:hAnsi="Arial" w:cs="Arial"/>
+        </w:rPr>
+        <w:t>x</w:t>
+      </w:r>
+      <w:r>
+        <w:rPr>
+          <w:rFonts w:ascii="Arial" w:hAnsi="Arial" w:cs="Arial"/>
+        </w:rPr>
+        <w:t>__</w:t>
       </w:r>
       <w:r>
         <w:rPr>
@@ -655,7 +715,19 @@
         <w:rPr>
           <w:rFonts w:ascii="Arial" w:hAnsi="Arial" w:cs="Arial"/>
         </w:rPr>
-        <w:t>___</w:t>
+        <w:t>_</w:t>
+      </w:r>
+      <w:r>
+        <w:rPr>
+          <w:rFonts w:ascii="Arial" w:hAnsi="Arial" w:cs="Arial"/>
+        </w:rPr>
+        <w:t>x</w:t>
+      </w:r>
+      <w:r>
+        <w:rPr>
+          <w:rFonts w:ascii="Arial" w:hAnsi="Arial" w:cs="Arial"/>
+        </w:rPr>
+        <w:t>__</w:t>
       </w:r>
       <w:r>
         <w:rPr>
@@ -756,7 +828,19 @@
         <w:rPr>
           <w:rFonts w:ascii="Arial" w:hAnsi="Arial" w:cs="Arial"/>
         </w:rPr>
-        <w:t>___</w:t>
+        <w:t>_</w:t>
+      </w:r>
+      <w:r>
+        <w:rPr>
+          <w:rFonts w:ascii="Arial" w:hAnsi="Arial" w:cs="Arial"/>
+        </w:rPr>
+        <w:t>x</w:t>
+      </w:r>
+      <w:r>
+        <w:rPr>
+          <w:rFonts w:ascii="Arial" w:hAnsi="Arial" w:cs="Arial"/>
+        </w:rPr>
+        <w:t>__</w:t>
       </w:r>
       <w:r>
         <w:rPr>
@@ -806,7 +890,19 @@
         <w:rPr>
           <w:rFonts w:ascii="Arial" w:hAnsi="Arial" w:cs="Arial"/>
         </w:rPr>
-        <w:t>___</w:t>
+        <w:t>_</w:t>
+      </w:r>
+      <w:r>
+        <w:rPr>
+          <w:rFonts w:ascii="Arial" w:hAnsi="Arial" w:cs="Arial"/>
+        </w:rPr>
+        <w:t>x</w:t>
+      </w:r>
+      <w:r>
+        <w:rPr>
+          <w:rFonts w:ascii="Arial" w:hAnsi="Arial" w:cs="Arial"/>
+        </w:rPr>
+        <w:t>__</w:t>
       </w:r>
       <w:r>
         <w:rPr>
@@ -899,7 +995,19 @@
         <w:rPr>
           <w:rFonts w:ascii="Arial" w:hAnsi="Arial" w:cs="Arial"/>
         </w:rPr>
-        <w:t>___</w:t>
+        <w:t>__</w:t>
+      </w:r>
+      <w:r>
+        <w:rPr>
+          <w:rFonts w:ascii="Arial" w:hAnsi="Arial" w:cs="Arial"/>
+        </w:rPr>
+        <w:t>x</w:t>
+      </w:r>
+      <w:r>
+        <w:rPr>
+          <w:rFonts w:ascii="Arial" w:hAnsi="Arial" w:cs="Arial"/>
+        </w:rPr>
+        <w:t>_</w:t>
       </w:r>
       <w:r>
         <w:rPr>
@@ -1000,8 +1108,8 @@
           <w:lang w:val="en-CA" w:eastAsia="en-CA"/>
         </w:rPr>
         <w:lastRenderedPageBreak/>
-        <w:pict>
-          <v:shapetype id="_x0000_t202" coordsize="21600,21600" o:spt="202" path="m,l,21600r21600,l21600,xe">
+        <w:pict w14:anchorId="6F7A4B35">
+          <v:shapetype id="_x0000_t202" coordsize="21600,21600" o:spt="202" path="m0,0l0,21600,21600,21600,21600,0xe">
             <v:stroke joinstyle="miter"/>
             <v:path gradientshapeok="t" o:connecttype="rect"/>
           </v:shapetype>
@@ -1174,7 +1282,19 @@
         <w:rPr>
           <w:rFonts w:ascii="Arial" w:hAnsi="Arial" w:cs="Arial"/>
         </w:rPr>
-        <w:t>___</w:t>
+        <w:t>_</w:t>
+      </w:r>
+      <w:r>
+        <w:rPr>
+          <w:rFonts w:ascii="Arial" w:hAnsi="Arial" w:cs="Arial"/>
+        </w:rPr>
+        <w:t>x</w:t>
+      </w:r>
+      <w:r>
+        <w:rPr>
+          <w:rFonts w:ascii="Arial" w:hAnsi="Arial" w:cs="Arial"/>
+        </w:rPr>
+        <w:t>__</w:t>
       </w:r>
       <w:r>
         <w:rPr>
@@ -1221,7 +1341,19 @@
         <w:rPr>
           <w:rFonts w:ascii="Arial" w:hAnsi="Arial" w:cs="Arial"/>
         </w:rPr>
-        <w:t>___</w:t>
+        <w:t>__</w:t>
+      </w:r>
+      <w:r>
+        <w:rPr>
+          <w:rFonts w:ascii="Arial" w:hAnsi="Arial" w:cs="Arial"/>
+        </w:rPr>
+        <w:t>x</w:t>
+      </w:r>
+      <w:r>
+        <w:rPr>
+          <w:rFonts w:ascii="Arial" w:hAnsi="Arial" w:cs="Arial"/>
+        </w:rPr>
+        <w:t>_</w:t>
       </w:r>
       <w:r>
         <w:rPr>
@@ -1310,7 +1442,7 @@
           <w:noProof/>
         </w:rPr>
         <w:drawing>
-          <wp:inline distT="0" distB="0" distL="0" distR="0">
+          <wp:inline distT="0" distB="0" distL="0" distR="0" wp14:anchorId="41A41AE1" wp14:editId="4FA7EF7F">
             <wp:extent cx="5581234" cy="1809750"/>
             <wp:effectExtent l="19050" t="0" r="416" b="0"/>
             <wp:docPr id="7" name="Picture 4"/>
@@ -1518,7 +1650,7 @@
           <w:noProof/>
           <w:lang w:val="en-CA" w:eastAsia="en-CA"/>
         </w:rPr>
-        <w:pict>
+        <w:pict w14:anchorId="789BB918">
           <v:shape id="_x0000_s1161" type="#_x0000_t202" style="position:absolute;margin-left:1.25pt;margin-top:3.45pt;width:435.1pt;height:62.35pt;z-index:251670528" fillcolor="#d8d8d8">
             <v:textbox>
               <w:txbxContent>
@@ -1779,7 +1911,19 @@
         <w:rPr>
           <w:rFonts w:ascii="Arial" w:hAnsi="Arial" w:cs="Arial"/>
         </w:rPr>
-        <w:t>___</w:t>
+        <w:t>_</w:t>
+      </w:r>
+      <w:r>
+        <w:rPr>
+          <w:rFonts w:ascii="Arial" w:hAnsi="Arial" w:cs="Arial"/>
+        </w:rPr>
+        <w:t>x</w:t>
+      </w:r>
+      <w:r>
+        <w:rPr>
+          <w:rFonts w:ascii="Arial" w:hAnsi="Arial" w:cs="Arial"/>
+        </w:rPr>
+        <w:t>__</w:t>
       </w:r>
       <w:r>
         <w:rPr>
@@ -1852,7 +1996,19 @@
           <w:rFonts w:ascii="Arial" w:hAnsi="Arial" w:cs="Arial"/>
         </w:rPr>
         <w:lastRenderedPageBreak/>
-        <w:t>___</w:t>
+        <w:t>_</w:t>
+      </w:r>
+      <w:r>
+        <w:rPr>
+          <w:rFonts w:ascii="Arial" w:hAnsi="Arial" w:cs="Arial"/>
+        </w:rPr>
+        <w:t>x</w:t>
+      </w:r>
+      <w:r>
+        <w:rPr>
+          <w:rFonts w:ascii="Arial" w:hAnsi="Arial" w:cs="Arial"/>
+        </w:rPr>
+        <w:t>__</w:t>
       </w:r>
       <w:r>
         <w:rPr>
@@ -1900,7 +2056,19 @@
         <w:rPr>
           <w:rFonts w:ascii="Arial" w:hAnsi="Arial" w:cs="Arial"/>
         </w:rPr>
-        <w:t>___</w:t>
+        <w:t>__</w:t>
+      </w:r>
+      <w:r>
+        <w:rPr>
+          <w:rFonts w:ascii="Arial" w:hAnsi="Arial" w:cs="Arial"/>
+        </w:rPr>
+        <w:t>x</w:t>
+      </w:r>
+      <w:r>
+        <w:rPr>
+          <w:rFonts w:ascii="Arial" w:hAnsi="Arial" w:cs="Arial"/>
+        </w:rPr>
+        <w:t>_</w:t>
       </w:r>
       <w:r>
         <w:rPr>
@@ -1959,7 +2127,19 @@
         <w:rPr>
           <w:rFonts w:ascii="Arial" w:hAnsi="Arial" w:cs="Arial"/>
         </w:rPr>
-        <w:t>___</w:t>
+        <w:t>_</w:t>
+      </w:r>
+      <w:r>
+        <w:rPr>
+          <w:rFonts w:ascii="Arial" w:hAnsi="Arial" w:cs="Arial"/>
+        </w:rPr>
+        <w:t>x</w:t>
+      </w:r>
+      <w:r>
+        <w:rPr>
+          <w:rFonts w:ascii="Arial" w:hAnsi="Arial" w:cs="Arial"/>
+        </w:rPr>
+        <w:t>__</w:t>
       </w:r>
       <w:r>
         <w:rPr>
@@ -1996,7 +2176,7 @@
           <w:noProof/>
           <w:lang w:val="en-CA" w:eastAsia="en-CA"/>
         </w:rPr>
-        <w:pict>
+        <w:pict w14:anchorId="0918C562">
           <v:shape id="_x0000_s1163" type="#_x0000_t202" style="position:absolute;margin-left:-1pt;margin-top:.05pt;width:435.1pt;height:58.5pt;z-index:251672576" fillcolor="#d8d8d8">
             <v:textbox>
               <w:txbxContent>
@@ -2155,8 +2335,8 @@
           <w:noProof/>
           <w:lang w:val="en-CA" w:eastAsia="en-CA"/>
         </w:rPr>
-        <w:pict>
-          <v:shapetype id="_x0000_t32" coordsize="21600,21600" o:spt="32" o:oned="t" path="m,l21600,21600e" filled="f">
+        <w:pict w14:anchorId="1658F73A">
+          <v:shapetype id="_x0000_t32" coordsize="21600,21600" o:spt="32" o:oned="t" path="m0,0l21600,21600e" filled="f">
             <v:path arrowok="t" fillok="f" o:connecttype="none"/>
             <o:lock v:ext="edit" shapetype="t"/>
           </v:shapetype>
@@ -2171,7 +2351,7 @@
           <w:noProof/>
         </w:rPr>
         <w:drawing>
-          <wp:inline distT="0" distB="0" distL="0" distR="0">
+          <wp:inline distT="0" distB="0" distL="0" distR="0" wp14:anchorId="6E112F81" wp14:editId="245853FD">
             <wp:extent cx="5453251" cy="2276475"/>
             <wp:effectExtent l="19050" t="0" r="0" b="0"/>
             <wp:docPr id="9" name="Picture 13"/>
@@ -2291,7 +2471,19 @@
         <w:rPr>
           <w:rFonts w:ascii="Arial" w:hAnsi="Arial" w:cs="Arial"/>
         </w:rPr>
-        <w:t>___</w:t>
+        <w:t>__</w:t>
+      </w:r>
+      <w:r>
+        <w:rPr>
+          <w:rFonts w:ascii="Arial" w:hAnsi="Arial" w:cs="Arial"/>
+        </w:rPr>
+        <w:t>x</w:t>
+      </w:r>
+      <w:r>
+        <w:rPr>
+          <w:rFonts w:ascii="Arial" w:hAnsi="Arial" w:cs="Arial"/>
+        </w:rPr>
+        <w:t>_</w:t>
       </w:r>
       <w:r>
         <w:rPr>
@@ -2367,7 +2559,7 @@
           <w:noProof/>
           <w:lang w:val="en-CA" w:eastAsia="en-CA"/>
         </w:rPr>
-        <w:pict>
+        <w:pict w14:anchorId="6B9AC894">
           <v:shape id="_x0000_s1164" type="#_x0000_t202" style="position:absolute;left:0;text-align:left;margin-left:-1pt;margin-top:-10.5pt;width:435.1pt;height:58.5pt;z-index:251673600" fillcolor="#d8d8d8">
             <v:textbox>
               <w:txbxContent>
@@ -3033,7 +3225,19 @@
         <w:rPr>
           <w:rFonts w:ascii="Arial" w:hAnsi="Arial" w:cs="Arial"/>
         </w:rPr>
-        <w:t>___</w:t>
+        <w:t>_</w:t>
+      </w:r>
+      <w:r>
+        <w:rPr>
+          <w:rFonts w:ascii="Arial" w:hAnsi="Arial" w:cs="Arial"/>
+        </w:rPr>
+        <w:t>x</w:t>
+      </w:r>
+      <w:r>
+        <w:rPr>
+          <w:rFonts w:ascii="Arial" w:hAnsi="Arial" w:cs="Arial"/>
+        </w:rPr>
+        <w:t>__</w:t>
       </w:r>
       <w:r>
         <w:rPr>
@@ -3121,7 +3325,19 @@
         <w:rPr>
           <w:rFonts w:ascii="Arial" w:hAnsi="Arial" w:cs="Arial"/>
         </w:rPr>
-        <w:t>___</w:t>
+        <w:t>_</w:t>
+      </w:r>
+      <w:r>
+        <w:rPr>
+          <w:rFonts w:ascii="Arial" w:hAnsi="Arial" w:cs="Arial"/>
+        </w:rPr>
+        <w:t>x</w:t>
+      </w:r>
+      <w:r>
+        <w:rPr>
+          <w:rFonts w:ascii="Arial" w:hAnsi="Arial" w:cs="Arial"/>
+        </w:rPr>
+        <w:t>__</w:t>
       </w:r>
       <w:r>
         <w:rPr>
@@ -3180,7 +3396,19 @@
         <w:rPr>
           <w:rFonts w:ascii="Arial" w:hAnsi="Arial" w:cs="Arial"/>
         </w:rPr>
-        <w:t>___</w:t>
+        <w:t>_</w:t>
+      </w:r>
+      <w:r>
+        <w:rPr>
+          <w:rFonts w:ascii="Arial" w:hAnsi="Arial" w:cs="Arial"/>
+        </w:rPr>
+        <w:t>x</w:t>
+      </w:r>
+      <w:r>
+        <w:rPr>
+          <w:rFonts w:ascii="Arial" w:hAnsi="Arial" w:cs="Arial"/>
+        </w:rPr>
+        <w:t>__</w:t>
       </w:r>
       <w:r>
         <w:rPr>
@@ -3227,7 +3455,21 @@
         <w:rPr>
           <w:rFonts w:ascii="Arial" w:hAnsi="Arial" w:cs="Arial"/>
         </w:rPr>
-        <w:t>__</w:t>
+        <w:t>_</w:t>
+      </w:r>
+      <w:r>
+        <w:rPr>
+          <w:rFonts w:ascii="Arial" w:hAnsi="Arial" w:cs="Arial"/>
+        </w:rPr>
+        <w:t>x</w:t>
+      </w:r>
+      <w:bookmarkStart w:id="0" w:name="_GoBack"/>
+      <w:bookmarkEnd w:id="0"/>
+      <w:r>
+        <w:rPr>
+          <w:rFonts w:ascii="Arial" w:hAnsi="Arial" w:cs="Arial"/>
+        </w:rPr>
+        <w:t>_</w:t>
       </w:r>
       <w:r>
         <w:rPr>
@@ -3270,7 +3512,7 @@
           <w:noProof/>
           <w:lang w:val="en-CA" w:eastAsia="en-CA"/>
         </w:rPr>
-        <w:pict>
+        <w:pict w14:anchorId="2C0DD465">
           <v:shape id="_x0000_s1165" type="#_x0000_t202" style="position:absolute;margin-left:-1pt;margin-top:11.45pt;width:435.1pt;height:105.75pt;z-index:251674624" fillcolor="#d8d8d8">
             <v:textbox style="mso-next-textbox:#_x0000_s1165">
               <w:txbxContent>
@@ -3529,7 +3771,7 @@
           <w:sz w:val="28"/>
           <w:szCs w:val="28"/>
         </w:rPr>
-        <w:pict>
+        <w:pict w14:anchorId="2999FFA2">
           <v:rect id="_x0000_s1169" style="position:absolute;margin-left:333pt;margin-top:.6pt;width:1in;height:54pt;z-index:-251636736"/>
         </w:pict>
       </w:r>
@@ -3540,7 +3782,7 @@
           <w:sz w:val="28"/>
           <w:szCs w:val="28"/>
         </w:rPr>
-        <w:pict>
+        <w:pict w14:anchorId="13F0B4A2">
           <v:rect id="_x0000_s1168" style="position:absolute;margin-left:234pt;margin-top:.6pt;width:1in;height:54pt;z-index:-251637760"/>
         </w:pict>
       </w:r>
@@ -3551,7 +3793,7 @@
           <w:sz w:val="28"/>
           <w:szCs w:val="28"/>
         </w:rPr>
-        <w:pict>
+        <w:pict w14:anchorId="144E68F8">
           <v:rect id="_x0000_s1167" style="position:absolute;margin-left:135pt;margin-top:.6pt;width:1in;height:54pt;z-index:-251638784"/>
         </w:pict>
       </w:r>
@@ -3560,7 +3802,7 @@
           <w:rFonts w:ascii="Arial" w:hAnsi="Arial" w:cs="Arial"/>
           <w:noProof/>
         </w:rPr>
-        <w:pict>
+        <w:pict w14:anchorId="1F1DBBD3">
           <v:rect id="_x0000_s1166" style="position:absolute;margin-left:36pt;margin-top:.6pt;width:1in;height:54pt;z-index:-251639808"/>
         </w:pict>
       </w:r>
@@ -3648,7 +3890,7 @@
           <w:b/>
           <w:noProof/>
         </w:rPr>
-        <w:pict>
+        <w:pict w14:anchorId="52BB5D4D">
           <v:line id="_x0000_s1172" style="position:absolute;z-index:251682816" from="306pt,12pt" to="333pt,12pt">
             <v:stroke endarrow="block"/>
           </v:line>
@@ -3660,7 +3902,7 @@
           <w:b/>
           <w:noProof/>
         </w:rPr>
-        <w:pict>
+        <w:pict w14:anchorId="78F73008">
           <v:line id="_x0000_s1171" style="position:absolute;z-index:251681792" from="207pt,12pt" to="234pt,12pt">
             <v:stroke endarrow="block"/>
           </v:line>
@@ -3672,7 +3914,7 @@
           <w:b/>
           <w:noProof/>
         </w:rPr>
-        <w:pict>
+        <w:pict w14:anchorId="3DFA93AC">
           <v:line id="_x0000_s1170" style="position:absolute;z-index:251680768" from="108pt,12pt" to="135pt,12pt">
             <v:stroke endarrow="block"/>
           </v:line>
@@ -4168,7 +4410,7 @@
           <w:noProof/>
         </w:rPr>
         <w:drawing>
-          <wp:inline distT="0" distB="0" distL="0" distR="0">
+          <wp:inline distT="0" distB="0" distL="0" distR="0" wp14:anchorId="5100158F" wp14:editId="0B47F441">
             <wp:extent cx="5486400" cy="2314575"/>
             <wp:effectExtent l="19050" t="0" r="0" b="0"/>
             <wp:docPr id="5" name="Picture 1"/>
@@ -4644,7 +4886,7 @@
           <w:lang w:val="en-CA" w:eastAsia="en-CA"/>
         </w:rPr>
         <w:lastRenderedPageBreak/>
-        <w:pict>
+        <w:pict w14:anchorId="62722B44">
           <v:shape id="_x0000_s1175" type="#_x0000_t32" style="position:absolute;left:0;text-align:left;margin-left:322.5pt;margin-top:36.9pt;width:41.1pt;height:13.8pt;flip:y;z-index:251696128" o:connectortype="straight" strokecolor="red" strokeweight="2.25pt">
             <v:stroke endarrow="block"/>
           </v:shape>
@@ -4656,7 +4898,7 @@
           <w:noProof/>
           <w:lang w:val="en-CA" w:eastAsia="en-CA"/>
         </w:rPr>
-        <w:pict>
+        <w:pict w14:anchorId="50F2BEBF">
           <v:shape id="_x0000_s1186" type="#_x0000_t32" style="position:absolute;left:0;text-align:left;margin-left:256.35pt;margin-top:36.9pt;width:33.75pt;height:76.35pt;flip:y;z-index:251697152" o:connectortype="straight" strokecolor="red" strokeweight="2.25pt">
             <v:stroke endarrow="block"/>
           </v:shape>
@@ -4668,7 +4910,7 @@
           <w:noProof/>
           <w:lang w:val="en-CA" w:eastAsia="en-CA"/>
         </w:rPr>
-        <w:pict>
+        <w:pict w14:anchorId="0B8C8692">
           <v:shape id="_x0000_s1174" type="#_x0000_t32" style="position:absolute;left:0;text-align:left;margin-left:116.25pt;margin-top:41.7pt;width:40.5pt;height:41.7pt;flip:y;z-index:251698176" o:connectortype="straight" strokecolor="red" strokeweight="2.25pt">
             <v:stroke endarrow="block"/>
           </v:shape>
@@ -4680,7 +4922,7 @@
           <w:noProof/>
         </w:rPr>
         <w:drawing>
-          <wp:inline distT="0" distB="0" distL="0" distR="0">
+          <wp:inline distT="0" distB="0" distL="0" distR="0" wp14:anchorId="29135912" wp14:editId="664CCCB2">
             <wp:extent cx="5418079" cy="1809750"/>
             <wp:effectExtent l="19050" t="0" r="0" b="0"/>
             <wp:docPr id="1" name="Picture 1"/>
@@ -5083,7 +5325,7 @@
           <w:noProof/>
           <w:lang w:val="en-CA" w:eastAsia="en-CA"/>
         </w:rPr>
-        <w:pict>
+        <w:pict w14:anchorId="2B55BB9B">
           <v:shape id="_x0000_s1177" type="#_x0000_t202" style="position:absolute;margin-left:.5pt;margin-top:1.5pt;width:435.1pt;height:52.5pt;z-index:251686912" fillcolor="#d8d8d8">
             <v:textbox>
               <w:txbxContent>
@@ -5220,7 +5462,7 @@
           <w:noProof/>
         </w:rPr>
         <w:drawing>
-          <wp:inline distT="0" distB="0" distL="0" distR="0">
+          <wp:inline distT="0" distB="0" distL="0" distR="0" wp14:anchorId="130AF537" wp14:editId="266DF288">
             <wp:extent cx="5476875" cy="2502000"/>
             <wp:effectExtent l="19050" t="0" r="9525" b="0"/>
             <wp:docPr id="19" name="Picture 19"/>
@@ -6248,7 +6490,7 @@
           <w:noProof/>
           <w:lang w:val="en-CA" w:eastAsia="en-CA"/>
         </w:rPr>
-        <w:pict>
+        <w:pict w14:anchorId="62FE240B">
           <v:shape id="_x0000_s1188" type="#_x0000_t32" style="position:absolute;left:0;text-align:left;margin-left:110.25pt;margin-top:12.75pt;width:158.25pt;height:129.75pt;flip:x;z-index:251699200" o:connectortype="straight" strokecolor="red" strokeweight="2pt">
             <v:stroke endarrow="block"/>
           </v:shape>
@@ -6368,7 +6610,7 @@
           <w:noProof/>
         </w:rPr>
         <w:drawing>
-          <wp:inline distT="0" distB="0" distL="0" distR="0">
+          <wp:inline distT="0" distB="0" distL="0" distR="0" wp14:anchorId="4AB9B5A1" wp14:editId="5179B016">
             <wp:extent cx="5486400" cy="1839207"/>
             <wp:effectExtent l="19050" t="0" r="0" b="0"/>
             <wp:docPr id="22" name="Picture 22"/>
@@ -6842,7 +7084,7 @@
         </w:rPr>
         <w:lastRenderedPageBreak/>
         <w:drawing>
-          <wp:inline distT="0" distB="0" distL="0" distR="0">
+          <wp:inline distT="0" distB="0" distL="0" distR="0" wp14:anchorId="44652A96" wp14:editId="781F9A39">
             <wp:extent cx="5486400" cy="2477382"/>
             <wp:effectExtent l="19050" t="0" r="0" b="0"/>
             <wp:docPr id="25" name="Picture 25"/>
@@ -6956,7 +7198,7 @@
           <w:noProof/>
           <w:lang w:val="en-CA" w:eastAsia="en-CA"/>
         </w:rPr>
-        <w:pict>
+        <w:pict w14:anchorId="6F6C85D3">
           <v:shape id="_x0000_s1178" type="#_x0000_t202" style="position:absolute;left:0;text-align:left;margin-left:-2.5pt;margin-top:4.55pt;width:435.1pt;height:52.5pt;z-index:251687936" fillcolor="#d8d8d8">
             <v:textbox>
               <w:txbxContent>
@@ -7572,7 +7814,7 @@
           <w:noProof/>
         </w:rPr>
         <w:drawing>
-          <wp:inline distT="0" distB="0" distL="0" distR="0">
+          <wp:inline distT="0" distB="0" distL="0" distR="0" wp14:anchorId="3156D914" wp14:editId="6BD29D9E">
             <wp:extent cx="5553075" cy="2412076"/>
             <wp:effectExtent l="19050" t="0" r="9525" b="0"/>
             <wp:docPr id="28" name="Picture 28"/>
@@ -7697,7 +7939,7 @@
           <w:noProof/>
           <w:lang w:val="en-CA" w:eastAsia="en-CA"/>
         </w:rPr>
-        <w:pict>
+        <w:pict w14:anchorId="09F5AFF0">
           <v:shape id="_x0000_s1179" type="#_x0000_t202" style="position:absolute;left:0;text-align:left;margin-left:-1.75pt;margin-top:1.9pt;width:435.1pt;height:70.2pt;z-index:251688960" fillcolor="#d8d8d8">
             <v:textbox>
               <w:txbxContent>
@@ -8404,7 +8646,7 @@
           <w:noProof/>
           <w:lang w:val="en-CA" w:eastAsia="en-CA"/>
         </w:rPr>
-        <w:pict>
+        <w:pict w14:anchorId="316B2F47">
           <v:shape id="_x0000_s1189" type="#_x0000_t32" style="position:absolute;left:0;text-align:left;margin-left:99pt;margin-top:12.95pt;width:27.75pt;height:264.7pt;flip:x;z-index:251700224" o:connectortype="straight" strokecolor="red" strokeweight="2pt">
             <v:stroke endarrow="block"/>
           </v:shape>
@@ -8457,7 +8699,7 @@
           <w:noProof/>
         </w:rPr>
         <w:drawing>
-          <wp:inline distT="0" distB="0" distL="0" distR="0">
+          <wp:inline distT="0" distB="0" distL="0" distR="0" wp14:anchorId="78018D42" wp14:editId="6E950E57">
             <wp:extent cx="4397675" cy="3668809"/>
             <wp:effectExtent l="19050" t="0" r="2875" b="0"/>
             <wp:docPr id="2" name="Picture 4"/>
@@ -8565,7 +8807,7 @@
           <w:noProof/>
           <w:lang w:val="en-CA" w:eastAsia="en-CA"/>
         </w:rPr>
-        <w:pict>
+        <w:pict w14:anchorId="67541910">
           <v:shape id="_x0000_s1181" type="#_x0000_t202" style="position:absolute;left:0;text-align:left;margin-left:-2.5pt;margin-top:3.6pt;width:435.1pt;height:63.75pt;z-index:251689984" fillcolor="#d8d8d8">
             <v:textbox>
               <w:txbxContent>
@@ -9042,7 +9284,7 @@
           <w:noProof/>
         </w:rPr>
         <w:drawing>
-          <wp:inline distT="0" distB="0" distL="0" distR="0">
+          <wp:inline distT="0" distB="0" distL="0" distR="0" wp14:anchorId="20526596" wp14:editId="140FFF1D">
             <wp:extent cx="5738553" cy="2076450"/>
             <wp:effectExtent l="19050" t="0" r="0" b="0"/>
             <wp:docPr id="34" name="Picture 34"/>
@@ -9162,7 +9404,7 @@
           <w:noProof/>
           <w:lang w:val="en-CA" w:eastAsia="en-CA"/>
         </w:rPr>
-        <w:pict>
+        <w:pict w14:anchorId="44BACA49">
           <v:shape id="_x0000_s1182" type="#_x0000_t202" style="position:absolute;left:0;text-align:left;margin-left:2pt;margin-top:8.5pt;width:435.1pt;height:63.75pt;z-index:251691008" fillcolor="#d8d8d8">
             <v:textbox>
               <w:txbxContent>
@@ -10002,8 +10244,6 @@
           <w:rFonts w:ascii="Arial" w:hAnsi="Arial" w:cs="Arial"/>
         </w:rPr>
       </w:pPr>
-      <w:bookmarkStart w:id="0" w:name="_GoBack"/>
-      <w:bookmarkEnd w:id="0"/>
     </w:p>
     <w:p>
       <w:pPr>
@@ -10021,7 +10261,7 @@
           <w:color w:val="0000FF"/>
         </w:rPr>
         <w:drawing>
-          <wp:inline distT="0" distB="0" distL="0" distR="0">
+          <wp:inline distT="0" distB="0" distL="0" distR="0" wp14:anchorId="4CEF28B0" wp14:editId="0DF8BD6F">
             <wp:extent cx="5109122" cy="4114800"/>
             <wp:effectExtent l="19050" t="0" r="0" b="0"/>
             <wp:docPr id="37" name="irc_mi" descr="https://encrypted-tbn3.gstatic.com/images?q=tbn:ANd9GcTkBNI5TGZ7o1S8ueDoL2VNk8eIcNqqjRhxQm0epe0Ya-_5HTmxbA">
@@ -10097,7 +10337,7 @@
 </file>
 
 <file path=word/endnotes.xml><?xml version="1.0" encoding="utf-8"?>
-<w:endnotes xmlns:wpc="http://schemas.microsoft.com/office/word/2010/wordprocessingCanvas" xmlns:mc="http://schemas.openxmlformats.org/markup-compatibility/2006" xmlns:o="urn:schemas-microsoft-com:office:office" xmlns:r="http://schemas.openxmlformats.org/officeDocument/2006/relationships" xmlns:m="http://schemas.openxmlformats.org/officeDocument/2006/math" xmlns:v="urn:schemas-microsoft-com:vml" xmlns:wp14="http://schemas.microsoft.com/office/word/2010/wordprocessingDrawing" xmlns:wp="http://schemas.openxmlformats.org/drawingml/2006/wordprocessingDrawing" xmlns:w10="urn:schemas-microsoft-com:office:word" xmlns:w="http://schemas.openxmlformats.org/wordprocessingml/2006/main" xmlns:w14="http://schemas.microsoft.com/office/word/2010/wordml" xmlns:w15="http://schemas.microsoft.com/office/word/2012/wordml" xmlns:wpg="http://schemas.microsoft.com/office/word/2010/wordprocessingGroup" xmlns:wpi="http://schemas.microsoft.com/office/word/2010/wordprocessingInk" xmlns:wne="http://schemas.microsoft.com/office/word/2006/wordml" xmlns:wps="http://schemas.microsoft.com/office/word/2010/wordprocessingShape" mc:Ignorable="w14 w15 wp14">
+<w:endnotes xmlns:wpc="http://schemas.microsoft.com/office/word/2010/wordprocessingCanvas" xmlns:mo="http://schemas.microsoft.com/office/mac/office/2008/main" xmlns:mc="http://schemas.openxmlformats.org/markup-compatibility/2006" xmlns:mv="urn:schemas-microsoft-com:mac:vml" xmlns:o="urn:schemas-microsoft-com:office:office" xmlns:r="http://schemas.openxmlformats.org/officeDocument/2006/relationships" xmlns:m="http://schemas.openxmlformats.org/officeDocument/2006/math" xmlns:v="urn:schemas-microsoft-com:vml" xmlns:wp14="http://schemas.microsoft.com/office/word/2010/wordprocessingDrawing" xmlns:wp="http://schemas.openxmlformats.org/drawingml/2006/wordprocessingDrawing" xmlns:w10="urn:schemas-microsoft-com:office:word" xmlns:w="http://schemas.openxmlformats.org/wordprocessingml/2006/main" xmlns:w14="http://schemas.microsoft.com/office/word/2010/wordml" xmlns:w15="http://schemas.microsoft.com/office/word/2012/wordml" xmlns:wpg="http://schemas.microsoft.com/office/word/2010/wordprocessingGroup" xmlns:wpi="http://schemas.microsoft.com/office/word/2010/wordprocessingInk" xmlns:wne="http://schemas.microsoft.com/office/word/2006/wordml" xmlns:wps="http://schemas.microsoft.com/office/word/2010/wordprocessingShape" mc:Ignorable="w14 w15 wp14 mv">
   <w:endnote w:type="separator" w:id="-1">
     <w:p>
       <w:r>
@@ -10116,7 +10356,7 @@
 </file>
 
 <file path=word/footer1.xml><?xml version="1.0" encoding="utf-8"?>
-<w:ftr xmlns:wpc="http://schemas.microsoft.com/office/word/2010/wordprocessingCanvas" xmlns:mc="http://schemas.openxmlformats.org/markup-compatibility/2006" xmlns:o="urn:schemas-microsoft-com:office:office" xmlns:r="http://schemas.openxmlformats.org/officeDocument/2006/relationships" xmlns:m="http://schemas.openxmlformats.org/officeDocument/2006/math" xmlns:v="urn:schemas-microsoft-com:vml" xmlns:wp14="http://schemas.microsoft.com/office/word/2010/wordprocessingDrawing" xmlns:wp="http://schemas.openxmlformats.org/drawingml/2006/wordprocessingDrawing" xmlns:w10="urn:schemas-microsoft-com:office:word" xmlns:w="http://schemas.openxmlformats.org/wordprocessingml/2006/main" xmlns:w14="http://schemas.microsoft.com/office/word/2010/wordml" xmlns:w15="http://schemas.microsoft.com/office/word/2012/wordml" xmlns:wpg="http://schemas.microsoft.com/office/word/2010/wordprocessingGroup" xmlns:wpi="http://schemas.microsoft.com/office/word/2010/wordprocessingInk" xmlns:wne="http://schemas.microsoft.com/office/word/2006/wordml" xmlns:wps="http://schemas.microsoft.com/office/word/2010/wordprocessingShape" mc:Ignorable="w14 w15 wp14">
+<w:ftr xmlns:wpc="http://schemas.microsoft.com/office/word/2010/wordprocessingCanvas" xmlns:mo="http://schemas.microsoft.com/office/mac/office/2008/main" xmlns:mc="http://schemas.openxmlformats.org/markup-compatibility/2006" xmlns:mv="urn:schemas-microsoft-com:mac:vml" xmlns:o="urn:schemas-microsoft-com:office:office" xmlns:r="http://schemas.openxmlformats.org/officeDocument/2006/relationships" xmlns:m="http://schemas.openxmlformats.org/officeDocument/2006/math" xmlns:v="urn:schemas-microsoft-com:vml" xmlns:wp14="http://schemas.microsoft.com/office/word/2010/wordprocessingDrawing" xmlns:wp="http://schemas.openxmlformats.org/drawingml/2006/wordprocessingDrawing" xmlns:w10="urn:schemas-microsoft-com:office:word" xmlns:w="http://schemas.openxmlformats.org/wordprocessingml/2006/main" xmlns:w14="http://schemas.microsoft.com/office/word/2010/wordml" xmlns:w15="http://schemas.microsoft.com/office/word/2012/wordml" xmlns:wpg="http://schemas.microsoft.com/office/word/2010/wordprocessingGroup" xmlns:wpi="http://schemas.microsoft.com/office/word/2010/wordprocessingInk" xmlns:wne="http://schemas.microsoft.com/office/word/2006/wordml" xmlns:wps="http://schemas.microsoft.com/office/word/2010/wordprocessingShape" mc:Ignorable="w14 w15 wp14">
   <w:p>
     <w:pPr>
       <w:pStyle w:val="Footer"/>
@@ -10154,7 +10394,7 @@
 </file>
 
 <file path=word/footer2.xml><?xml version="1.0" encoding="utf-8"?>
-<w:ftr xmlns:wpc="http://schemas.microsoft.com/office/word/2010/wordprocessingCanvas" xmlns:mc="http://schemas.openxmlformats.org/markup-compatibility/2006" xmlns:o="urn:schemas-microsoft-com:office:office" xmlns:r="http://schemas.openxmlformats.org/officeDocument/2006/relationships" xmlns:m="http://schemas.openxmlformats.org/officeDocument/2006/math" xmlns:v="urn:schemas-microsoft-com:vml" xmlns:wp14="http://schemas.microsoft.com/office/word/2010/wordprocessingDrawing" xmlns:wp="http://schemas.openxmlformats.org/drawingml/2006/wordprocessingDrawing" xmlns:w10="urn:schemas-microsoft-com:office:word" xmlns:w="http://schemas.openxmlformats.org/wordprocessingml/2006/main" xmlns:w14="http://schemas.microsoft.com/office/word/2010/wordml" xmlns:w15="http://schemas.microsoft.com/office/word/2012/wordml" xmlns:wpg="http://schemas.microsoft.com/office/word/2010/wordprocessingGroup" xmlns:wpi="http://schemas.microsoft.com/office/word/2010/wordprocessingInk" xmlns:wne="http://schemas.microsoft.com/office/word/2006/wordml" xmlns:wps="http://schemas.microsoft.com/office/word/2010/wordprocessingShape" mc:Ignorable="w14 w15 wp14">
+<w:ftr xmlns:wpc="http://schemas.microsoft.com/office/word/2010/wordprocessingCanvas" xmlns:mo="http://schemas.microsoft.com/office/mac/office/2008/main" xmlns:mc="http://schemas.openxmlformats.org/markup-compatibility/2006" xmlns:mv="urn:schemas-microsoft-com:mac:vml" xmlns:o="urn:schemas-microsoft-com:office:office" xmlns:r="http://schemas.openxmlformats.org/officeDocument/2006/relationships" xmlns:m="http://schemas.openxmlformats.org/officeDocument/2006/math" xmlns:v="urn:schemas-microsoft-com:vml" xmlns:wp14="http://schemas.microsoft.com/office/word/2010/wordprocessingDrawing" xmlns:wp="http://schemas.openxmlformats.org/drawingml/2006/wordprocessingDrawing" xmlns:w10="urn:schemas-microsoft-com:office:word" xmlns:w="http://schemas.openxmlformats.org/wordprocessingml/2006/main" xmlns:w14="http://schemas.microsoft.com/office/word/2010/wordml" xmlns:w15="http://schemas.microsoft.com/office/word/2012/wordml" xmlns:wpg="http://schemas.microsoft.com/office/word/2010/wordprocessingGroup" xmlns:wpi="http://schemas.microsoft.com/office/word/2010/wordprocessingInk" xmlns:wne="http://schemas.microsoft.com/office/word/2006/wordml" xmlns:wps="http://schemas.microsoft.com/office/word/2010/wordprocessingShape" mc:Ignorable="w14 w15 wp14">
   <w:p>
     <w:pPr>
       <w:pStyle w:val="Footer"/>
@@ -10191,7 +10431,7 @@
         <w:rFonts w:ascii="Arial" w:hAnsi="Arial" w:cs="Arial"/>
         <w:noProof/>
       </w:rPr>
-      <w:t>11</w:t>
+      <w:t>2</w:t>
     </w:r>
     <w:r>
       <w:rPr>
@@ -10211,7 +10451,7 @@
 </file>
 
 <file path=word/footnotes.xml><?xml version="1.0" encoding="utf-8"?>
-<w:footnotes xmlns:wpc="http://schemas.microsoft.com/office/word/2010/wordprocessingCanvas" xmlns:mc="http://schemas.openxmlformats.org/markup-compatibility/2006" xmlns:o="urn:schemas-microsoft-com:office:office" xmlns:r="http://schemas.openxmlformats.org/officeDocument/2006/relationships" xmlns:m="http://schemas.openxmlformats.org/officeDocument/2006/math" xmlns:v="urn:schemas-microsoft-com:vml" xmlns:wp14="http://schemas.microsoft.com/office/word/2010/wordprocessingDrawing" xmlns:wp="http://schemas.openxmlformats.org/drawingml/2006/wordprocessingDrawing" xmlns:w10="urn:schemas-microsoft-com:office:word" xmlns:w="http://schemas.openxmlformats.org/wordprocessingml/2006/main" xmlns:w14="http://schemas.microsoft.com/office/word/2010/wordml" xmlns:w15="http://schemas.microsoft.com/office/word/2012/wordml" xmlns:wpg="http://schemas.microsoft.com/office/word/2010/wordprocessingGroup" xmlns:wpi="http://schemas.microsoft.com/office/word/2010/wordprocessingInk" xmlns:wne="http://schemas.microsoft.com/office/word/2006/wordml" xmlns:wps="http://schemas.microsoft.com/office/word/2010/wordprocessingShape" mc:Ignorable="w14 w15 wp14">
+<w:footnotes xmlns:wpc="http://schemas.microsoft.com/office/word/2010/wordprocessingCanvas" xmlns:mo="http://schemas.microsoft.com/office/mac/office/2008/main" xmlns:mc="http://schemas.openxmlformats.org/markup-compatibility/2006" xmlns:mv="urn:schemas-microsoft-com:mac:vml" xmlns:o="urn:schemas-microsoft-com:office:office" xmlns:r="http://schemas.openxmlformats.org/officeDocument/2006/relationships" xmlns:m="http://schemas.openxmlformats.org/officeDocument/2006/math" xmlns:v="urn:schemas-microsoft-com:vml" xmlns:wp14="http://schemas.microsoft.com/office/word/2010/wordprocessingDrawing" xmlns:wp="http://schemas.openxmlformats.org/drawingml/2006/wordprocessingDrawing" xmlns:w10="urn:schemas-microsoft-com:office:word" xmlns:w="http://schemas.openxmlformats.org/wordprocessingml/2006/main" xmlns:w14="http://schemas.microsoft.com/office/word/2010/wordml" xmlns:w15="http://schemas.microsoft.com/office/word/2012/wordml" xmlns:wpg="http://schemas.microsoft.com/office/word/2010/wordprocessingGroup" xmlns:wpi="http://schemas.microsoft.com/office/word/2010/wordprocessingInk" xmlns:wne="http://schemas.microsoft.com/office/word/2006/wordml" xmlns:wps="http://schemas.microsoft.com/office/word/2010/wordprocessingShape" mc:Ignorable="w14 w15 wp14 mv">
   <w:footnote w:type="separator" w:id="-1">
     <w:p>
       <w:r>
@@ -10230,7 +10470,7 @@
 </file>
 
 <file path=word/numbering.xml><?xml version="1.0" encoding="utf-8"?>
-<w:numbering xmlns:wpc="http://schemas.microsoft.com/office/word/2010/wordprocessingCanvas" xmlns:mc="http://schemas.openxmlformats.org/markup-compatibility/2006" xmlns:o="urn:schemas-microsoft-com:office:office" xmlns:r="http://schemas.openxmlformats.org/officeDocument/2006/relationships" xmlns:m="http://schemas.openxmlformats.org/officeDocument/2006/math" xmlns:v="urn:schemas-microsoft-com:vml" xmlns:wp14="http://schemas.microsoft.com/office/word/2010/wordprocessingDrawing" xmlns:wp="http://schemas.openxmlformats.org/drawingml/2006/wordprocessingDrawing" xmlns:w10="urn:schemas-microsoft-com:office:word" xmlns:w="http://schemas.openxmlformats.org/wordprocessingml/2006/main" xmlns:w14="http://schemas.microsoft.com/office/word/2010/wordml" xmlns:w15="http://schemas.microsoft.com/office/word/2012/wordml" xmlns:wpg="http://schemas.microsoft.com/office/word/2010/wordprocessingGroup" xmlns:wpi="http://schemas.microsoft.com/office/word/2010/wordprocessingInk" xmlns:wne="http://schemas.microsoft.com/office/word/2006/wordml" xmlns:wps="http://schemas.microsoft.com/office/word/2010/wordprocessingShape" mc:Ignorable="w14 w15 wp14">
+<w:numbering xmlns:wpc="http://schemas.microsoft.com/office/word/2010/wordprocessingCanvas" xmlns:mo="http://schemas.microsoft.com/office/mac/office/2008/main" xmlns:mc="http://schemas.openxmlformats.org/markup-compatibility/2006" xmlns:mv="urn:schemas-microsoft-com:mac:vml" xmlns:o="urn:schemas-microsoft-com:office:office" xmlns:r="http://schemas.openxmlformats.org/officeDocument/2006/relationships" xmlns:m="http://schemas.openxmlformats.org/officeDocument/2006/math" xmlns:v="urn:schemas-microsoft-com:vml" xmlns:wp14="http://schemas.microsoft.com/office/word/2010/wordprocessingDrawing" xmlns:wp="http://schemas.openxmlformats.org/drawingml/2006/wordprocessingDrawing" xmlns:w10="urn:schemas-microsoft-com:office:word" xmlns:w="http://schemas.openxmlformats.org/wordprocessingml/2006/main" xmlns:w14="http://schemas.microsoft.com/office/word/2010/wordml" xmlns:w15="http://schemas.microsoft.com/office/word/2012/wordml" xmlns:wpg="http://schemas.microsoft.com/office/word/2010/wordprocessingGroup" xmlns:wpi="http://schemas.microsoft.com/office/word/2010/wordprocessingInk" xmlns:wne="http://schemas.microsoft.com/office/word/2006/wordml" xmlns:wps="http://schemas.microsoft.com/office/word/2010/wordprocessingShape" mc:Ignorable="w14 w15 wp14 mv">
   <w:abstractNum w:abstractNumId="0">
     <w:nsid w:val="0BDA4F27"/>
     <w:multiLevelType w:val="hybridMultilevel"/>
@@ -12323,7 +12563,7 @@
     </w:rPrDefault>
     <w:pPrDefault/>
   </w:docDefaults>
-  <w:latentStyles w:defLockedState="0" w:defUIPriority="99" w:defSemiHidden="0" w:defUnhideWhenUsed="0" w:defQFormat="0" w:count="371">
+  <w:latentStyles w:defLockedState="0" w:defUIPriority="99" w:defSemiHidden="0" w:defUnhideWhenUsed="0" w:defQFormat="0" w:count="382">
     <w:lsdException w:name="Normal" w:uiPriority="0" w:qFormat="1"/>
     <w:lsdException w:name="heading 1" w:uiPriority="9" w:qFormat="1"/>
     <w:lsdException w:name="heading 2" w:semiHidden="1" w:uiPriority="9" w:unhideWhenUsed="1" w:qFormat="1"/>
@@ -12429,7 +12669,6 @@
     <w:lsdException w:name="HTML Sample" w:semiHidden="1" w:unhideWhenUsed="1"/>
     <w:lsdException w:name="HTML Typewriter" w:semiHidden="1" w:unhideWhenUsed="1"/>
     <w:lsdException w:name="HTML Variable" w:semiHidden="1" w:unhideWhenUsed="1"/>
-    <w:lsdException w:name="Normal Table" w:semiHidden="1" w:unhideWhenUsed="1"/>
     <w:lsdException w:name="annotation subject" w:semiHidden="1" w:unhideWhenUsed="1"/>
     <w:lsdException w:name="No List" w:semiHidden="1" w:unhideWhenUsed="1"/>
     <w:lsdException w:name="Outline List 1" w:semiHidden="1" w:unhideWhenUsed="1"/>
@@ -12475,11 +12714,9 @@
     <w:lsdException w:name="Table Subtle 1" w:semiHidden="1" w:unhideWhenUsed="1"/>
     <w:lsdException w:name="Table Subtle 2" w:semiHidden="1" w:unhideWhenUsed="1"/>
     <w:lsdException w:name="Table Web 1" w:semiHidden="1" w:unhideWhenUsed="1"/>
-    <w:lsdException w:name="Table Web 2" w:semiHidden="1" w:unhideWhenUsed="1"/>
     <w:lsdException w:name="Table Web 3" w:semiHidden="1" w:unhideWhenUsed="1"/>
     <w:lsdException w:name="Balloon Text" w:semiHidden="1" w:unhideWhenUsed="1"/>
     <w:lsdException w:name="Table Grid" w:uiPriority="59"/>
-    <w:lsdException w:name="Table Theme" w:semiHidden="1" w:unhideWhenUsed="1"/>
     <w:lsdException w:name="Placeholder Text" w:semiHidden="1"/>
     <w:lsdException w:name="No Spacing" w:uiPriority="1" w:qFormat="1"/>
     <w:lsdException w:name="Light Shading" w:uiPriority="60"/>
@@ -12695,6 +12932,8 @@
     <w:lsdException w:name="List Table 5 Dark Accent 6" w:uiPriority="50"/>
     <w:lsdException w:name="List Table 6 Colorful Accent 6" w:uiPriority="51"/>
     <w:lsdException w:name="List Table 7 Colorful Accent 6" w:uiPriority="52"/>
+    <w:lsdException w:name="Mention" w:semiHidden="1" w:unhideWhenUsed="1"/>
+    <w:lsdException w:name="Smart Hyperlink" w:semiHidden="1" w:unhideWhenUsed="1"/>
   </w:latentStyles>
   <w:style w:type="paragraph" w:default="1" w:styleId="Normal">
     <w:name w:val="Normal"/>
@@ -12787,6 +13026,7 @@
     <w:basedOn w:val="TableNormal"/>
     <w:rsid w:val="00345328"/>
     <w:tblPr>
+      <w:tblInd w:w="0" w:type="dxa"/>
       <w:tblBorders>
         <w:top w:val="single" w:sz="4" w:space="0" w:color="auto"/>
         <w:left w:val="single" w:sz="4" w:space="0" w:color="auto"/>
@@ -12795,6 +13035,12 @@
         <w:insideH w:val="single" w:sz="4" w:space="0" w:color="auto"/>
         <w:insideV w:val="single" w:sz="4" w:space="0" w:color="auto"/>
       </w:tblBorders>
+      <w:tblCellMar>
+        <w:top w:w="0" w:type="dxa"/>
+        <w:left w:w="108" w:type="dxa"/>
+        <w:bottom w:w="0" w:type="dxa"/>
+        <w:right w:w="108" w:type="dxa"/>
+      </w:tblCellMar>
     </w:tblPr>
   </w:style>
   <w:style w:type="paragraph" w:styleId="Footer">
@@ -13152,7 +13398,7 @@
 </file>
 
 <file path=customXml/itemProps1.xml><?xml version="1.0" encoding="utf-8"?>
-<ds:datastoreItem xmlns:ds="http://schemas.openxmlformats.org/officeDocument/2006/customXml" ds:itemID="{D39F4C12-075E-4EA0-96C6-351770AC5256}">
+<ds:datastoreItem xmlns:ds="http://schemas.openxmlformats.org/officeDocument/2006/customXml" ds:itemID="{CAD6823D-D9B4-A14D-A65A-A9CA76C445A5}">
   <ds:schemaRefs>
     <ds:schemaRef ds:uri="http://schemas.openxmlformats.org/officeDocument/2006/bibliography"/>
   </ds:schemaRefs>

</xml_diff>